<commit_message>
fix various formatting things
</commit_message>
<xml_diff>
--- a/Cheating/Cheating.docx
+++ b/Cheating/Cheating.docx
@@ -35,8 +35,6 @@
         </w:rPr>
         <w:t>er</w:t>
       </w:r>
-      <w:bookmarkStart w:id="0" w:name="_GoBack"/>
-      <w:bookmarkEnd w:id="0"/>
       <w:r>
         <w:rPr>
           <w:rFonts w:ascii="Arial" w:hAnsi="Arial"/>
@@ -59,7 +57,10 @@
         <w:t xml:space="preserve">Program Name: </w:t>
       </w:r>
       <w:r>
-        <w:t>Cheater</w:t>
+        <w:t>Cheat</w:t>
+      </w:r>
+      <w:r>
+        <w:t>ing</w:t>
       </w:r>
       <w:r>
         <w:t>.java</w:t>
@@ -72,7 +73,15 @@
         <w:t xml:space="preserve">Input File: </w:t>
       </w:r>
       <w:r>
-        <w:t>Cheater</w:t>
+        <w:t>c</w:t>
+      </w:r>
+      <w:bookmarkStart w:id="0" w:name="_GoBack"/>
+      <w:bookmarkEnd w:id="0"/>
+      <w:r>
+        <w:t>heat</w:t>
+      </w:r>
+      <w:r>
+        <w:t>ing</w:t>
       </w:r>
       <w:r>
         <w:t>.dat</w:t>
@@ -2532,7 +2541,7 @@
     </w:rPrDefault>
     <w:pPrDefault/>
   </w:docDefaults>
-  <w:latentStyles w:defLockedState="0" w:defUIPriority="99" w:defSemiHidden="0" w:defUnhideWhenUsed="0" w:defQFormat="0" w:count="377">
+  <w:latentStyles w:defLockedState="0" w:defUIPriority="99" w:defSemiHidden="0" w:defUnhideWhenUsed="0" w:defQFormat="0" w:count="376">
     <w:lsdException w:name="Normal" w:uiPriority="0" w:qFormat="1"/>
     <w:lsdException w:name="heading 1" w:uiPriority="0" w:qFormat="1"/>
     <w:lsdException w:name="heading 2" w:semiHidden="1" w:uiPriority="9" w:unhideWhenUsed="1" w:qFormat="1"/>
@@ -2638,6 +2647,7 @@
     <w:lsdException w:name="HTML Sample" w:semiHidden="1" w:unhideWhenUsed="1"/>
     <w:lsdException w:name="HTML Typewriter" w:semiHidden="1" w:unhideWhenUsed="1"/>
     <w:lsdException w:name="HTML Variable" w:semiHidden="1" w:unhideWhenUsed="1"/>
+    <w:lsdException w:name="Normal Table" w:semiHidden="1" w:unhideWhenUsed="1"/>
     <w:lsdException w:name="annotation subject" w:semiHidden="1" w:unhideWhenUsed="1"/>
     <w:lsdException w:name="No List" w:semiHidden="1" w:unhideWhenUsed="1"/>
     <w:lsdException w:name="Outline List 1" w:semiHidden="1" w:unhideWhenUsed="1"/>
@@ -2683,9 +2693,11 @@
     <w:lsdException w:name="Table Subtle 1" w:semiHidden="1" w:unhideWhenUsed="1"/>
     <w:lsdException w:name="Table Subtle 2" w:semiHidden="1" w:unhideWhenUsed="1"/>
     <w:lsdException w:name="Table Web 1" w:semiHidden="1" w:unhideWhenUsed="1"/>
+    <w:lsdException w:name="Table Web 2" w:semiHidden="1" w:unhideWhenUsed="1"/>
     <w:lsdException w:name="Table Web 3" w:semiHidden="1" w:unhideWhenUsed="1"/>
     <w:lsdException w:name="Balloon Text" w:semiHidden="1" w:unhideWhenUsed="1"/>
     <w:lsdException w:name="Table Grid" w:uiPriority="59"/>
+    <w:lsdException w:name="Table Theme" w:semiHidden="1" w:unhideWhenUsed="1"/>
     <w:lsdException w:name="Placeholder Text" w:semiHidden="1"/>
     <w:lsdException w:name="No Spacing" w:uiPriority="1" w:qFormat="1"/>
     <w:lsdException w:name="Light Shading" w:uiPriority="60"/>
@@ -2906,7 +2918,6 @@
     <w:lsdException w:name="Hashtag" w:semiHidden="1" w:unhideWhenUsed="1"/>
     <w:lsdException w:name="Unresolved Mention" w:semiHidden="1" w:unhideWhenUsed="1"/>
     <w:lsdException w:name="Smart Link" w:semiHidden="1" w:unhideWhenUsed="1"/>
-    <w:lsdException w:name="Smart Link Error" w:semiHidden="1" w:unhideWhenUsed="1"/>
   </w:latentStyles>
   <w:style w:type="paragraph" w:default="1" w:styleId="Normal">
     <w:name w:val="Normal"/>

</xml_diff>